<commit_message>
made some changes to the uat document for sprint 0.06
</commit_message>
<xml_diff>
--- a/UAT_TestPlan Templatev2 RepTracker Sprint 0.06.docx
+++ b/UAT_TestPlan Templatev2 RepTracker Sprint 0.06.docx
@@ -934,10 +934,7 @@
         </w:numPr>
       </w:pPr>
       <w:r>
-        <w:t xml:space="preserve">Testing the UI of the landing page of the </w:t>
-      </w:r>
-      <w:r>
-        <w:t>muscle groups</w:t>
+        <w:t>Testing the UI of the landing page of the muscle groups</w:t>
       </w:r>
     </w:p>
     <w:p>
@@ -948,10 +945,7 @@
         </w:numPr>
       </w:pPr>
       <w:r>
-        <w:t xml:space="preserve">Testing the UI of the landing page of the </w:t>
-      </w:r>
-      <w:r>
-        <w:t>routine</w:t>
+        <w:t>Testing the UI of the landing page of the routine</w:t>
       </w:r>
     </w:p>
     <w:p>
@@ -2334,8 +2328,8 @@
               <w:tblLook w:val="04A0" w:firstRow="1" w:lastRow="0" w:firstColumn="1" w:lastColumn="0" w:noHBand="0" w:noVBand="1"/>
             </w:tblPr>
             <w:tblGrid>
-              <w:gridCol w:w="334"/>
-              <w:gridCol w:w="685"/>
+              <w:gridCol w:w="429"/>
+              <w:gridCol w:w="2385"/>
             </w:tblGrid>
             <w:tr>
               <w:tc>
@@ -2448,6 +2442,9 @@
           </w:tcPr>
           <w:p>
             <w:r>
+              <w:rPr>
+                <w:noProof/>
+              </w:rPr>
               <w:drawing>
                 <wp:inline distT="0" distB="0" distL="0" distR="0" wp14:anchorId="6FB61BF9" wp14:editId="249131C1">
                   <wp:extent cx="3383444" cy="1459346"/>
@@ -2519,8 +2516,8 @@
               <w:tblLook w:val="04A0" w:firstRow="1" w:lastRow="0" w:firstColumn="1" w:lastColumn="0" w:noHBand="0" w:noVBand="1"/>
             </w:tblPr>
             <w:tblGrid>
-              <w:gridCol w:w="334"/>
-              <w:gridCol w:w="685"/>
+              <w:gridCol w:w="429"/>
+              <w:gridCol w:w="2385"/>
             </w:tblGrid>
             <w:tr>
               <w:tc>
@@ -2616,13 +2613,7 @@
           </w:tcPr>
           <w:p>
             <w:r>
-              <w:t>Page loads</w:t>
-            </w:r>
-            <w:r>
-              <w:t xml:space="preserve"> a muscle group</w:t>
-            </w:r>
-            <w:r>
-              <w:t xml:space="preserve"> page</w:t>
+              <w:t>Page loads a muscle group page</w:t>
             </w:r>
           </w:p>
         </w:tc>
@@ -2632,10 +2623,7 @@
           </w:tcPr>
           <w:p>
             <w:r>
-              <w:t xml:space="preserve">User needs to click on </w:t>
-            </w:r>
-            <w:r>
-              <w:t>any of the muscle on screen</w:t>
+              <w:t>User needs to click on any of the muscle on screen</w:t>
             </w:r>
           </w:p>
         </w:tc>
@@ -2645,6 +2633,9 @@
           </w:tcPr>
           <w:p>
             <w:r>
+              <w:rPr>
+                <w:noProof/>
+              </w:rPr>
               <w:drawing>
                 <wp:inline distT="0" distB="0" distL="0" distR="0" wp14:anchorId="2876A217" wp14:editId="26C95AA1">
                   <wp:extent cx="3352800" cy="1440540"/>
@@ -2717,8 +2708,8 @@
               <w:tblLook w:val="04A0" w:firstRow="1" w:lastRow="0" w:firstColumn="1" w:lastColumn="0" w:noHBand="0" w:noVBand="1"/>
             </w:tblPr>
             <w:tblGrid>
-              <w:gridCol w:w="334"/>
-              <w:gridCol w:w="685"/>
+              <w:gridCol w:w="429"/>
+              <w:gridCol w:w="2385"/>
             </w:tblGrid>
             <w:tr>
               <w:tc>
@@ -2786,10 +2777,7 @@
           </w:p>
           <w:p>
             <w:r>
-              <w:t>Page loads exercises for that muscle group</w:t>
-            </w:r>
-            <w:r>
-              <w:t xml:space="preserve"> </w:t>
+              <w:t xml:space="preserve">Page loads exercises for that muscle group </w:t>
             </w:r>
           </w:p>
         </w:tc>
@@ -2821,10 +2809,7 @@
           </w:tcPr>
           <w:p>
             <w:r>
-              <w:t xml:space="preserve">User needs to click on </w:t>
-            </w:r>
-            <w:r>
-              <w:t>the home button</w:t>
+              <w:t>User needs to click on the home button</w:t>
             </w:r>
           </w:p>
         </w:tc>
@@ -2834,6 +2819,9 @@
           </w:tcPr>
           <w:p>
             <w:r>
+              <w:rPr>
+                <w:noProof/>
+              </w:rPr>
               <w:drawing>
                 <wp:inline distT="0" distB="0" distL="0" distR="0" wp14:anchorId="0BCB6C92" wp14:editId="1610E6B2">
                   <wp:extent cx="3383444" cy="1459346"/>
@@ -2874,10 +2862,7 @@
           <w:p/>
           <w:p>
             <w:r>
-              <w:t xml:space="preserve">Page </w:t>
-            </w:r>
-            <w:r>
-              <w:t>goes back to the exercise library page</w:t>
+              <w:t>Page goes back to the exercise library page</w:t>
             </w:r>
           </w:p>
         </w:tc>
@@ -2900,8 +2885,8 @@
               <w:tblLook w:val="04A0" w:firstRow="1" w:lastRow="0" w:firstColumn="1" w:lastColumn="0" w:noHBand="0" w:noVBand="1"/>
             </w:tblPr>
             <w:tblGrid>
-              <w:gridCol w:w="334"/>
-              <w:gridCol w:w="685"/>
+              <w:gridCol w:w="429"/>
+              <w:gridCol w:w="2385"/>
             </w:tblGrid>
             <w:tr>
               <w:tc>
@@ -2969,10 +2954,7 @@
           </w:p>
           <w:p>
             <w:r>
-              <w:t xml:space="preserve">Page goes back to exercise library page properly </w:t>
-            </w:r>
-            <w:r>
-              <w:t xml:space="preserve"> </w:t>
+              <w:t xml:space="preserve">Page goes back to exercise library page properly  </w:t>
             </w:r>
           </w:p>
         </w:tc>
@@ -3057,10 +3039,7 @@
           <w:p/>
           <w:p>
             <w:r>
-              <w:t xml:space="preserve">Page goes back to the </w:t>
-            </w:r>
-            <w:r>
-              <w:t>home page</w:t>
+              <w:t>Page goes back to the home page</w:t>
             </w:r>
           </w:p>
         </w:tc>
@@ -3083,8 +3062,8 @@
               <w:tblLook w:val="04A0" w:firstRow="1" w:lastRow="0" w:firstColumn="1" w:lastColumn="0" w:noHBand="0" w:noVBand="1"/>
             </w:tblPr>
             <w:tblGrid>
-              <w:gridCol w:w="334"/>
-              <w:gridCol w:w="685"/>
+              <w:gridCol w:w="429"/>
+              <w:gridCol w:w="2385"/>
             </w:tblGrid>
             <w:tr>
               <w:tc>
@@ -3152,10 +3131,7 @@
           </w:p>
           <w:p>
             <w:r>
-              <w:t>Page goes back to home page properly</w:t>
-            </w:r>
-            <w:r>
-              <w:t xml:space="preserve"> </w:t>
+              <w:t xml:space="preserve">Page goes back to home page properly </w:t>
             </w:r>
           </w:p>
         </w:tc>
@@ -3187,10 +3163,7 @@
           </w:tcPr>
           <w:p>
             <w:r>
-              <w:t xml:space="preserve">User needs to click on </w:t>
-            </w:r>
-            <w:r>
-              <w:t>the routine button</w:t>
+              <w:t>User needs to click on the routine button</w:t>
             </w:r>
           </w:p>
         </w:tc>
@@ -3279,8 +3252,8 @@
               <w:tblLook w:val="04A0" w:firstRow="1" w:lastRow="0" w:firstColumn="1" w:lastColumn="0" w:noHBand="0" w:noVBand="1"/>
             </w:tblPr>
             <w:tblGrid>
-              <w:gridCol w:w="334"/>
-              <w:gridCol w:w="685"/>
+              <w:gridCol w:w="429"/>
+              <w:gridCol w:w="2385"/>
             </w:tblGrid>
             <w:tr>
               <w:tc>
@@ -3348,10 +3321,7 @@
           </w:p>
           <w:p>
             <w:r>
-              <w:t xml:space="preserve">Page goes back to </w:t>
-            </w:r>
-            <w:r>
-              <w:t>routine page properly</w:t>
+              <w:t>Page goes back to routine page properly</w:t>
             </w:r>
           </w:p>
         </w:tc>
@@ -3384,10 +3354,7 @@
           </w:tcPr>
           <w:p>
             <w:r>
-              <w:t xml:space="preserve">User needs to click on the </w:t>
-            </w:r>
-            <w:r>
-              <w:t>plus button in the top right corner and add in a test entry</w:t>
+              <w:t>User needs to click on the plus button in the top right corner and add in a test entry</w:t>
             </w:r>
           </w:p>
         </w:tc>
@@ -3397,6 +3364,9 @@
           </w:tcPr>
           <w:p>
             <w:r>
+              <w:rPr>
+                <w:noProof/>
+              </w:rPr>
               <w:drawing>
                 <wp:inline distT="0" distB="0" distL="0" distR="0" wp14:anchorId="580CB65A" wp14:editId="181A0B59">
                   <wp:extent cx="3315854" cy="1429732"/>
@@ -3473,8 +3443,8 @@
               <w:tblLook w:val="04A0" w:firstRow="1" w:lastRow="0" w:firstColumn="1" w:lastColumn="0" w:noHBand="0" w:noVBand="1"/>
             </w:tblPr>
             <w:tblGrid>
-              <w:gridCol w:w="334"/>
-              <w:gridCol w:w="685"/>
+              <w:gridCol w:w="429"/>
+              <w:gridCol w:w="2385"/>
             </w:tblGrid>
             <w:tr>
               <w:tc>
@@ -3574,10 +3544,7 @@
           </w:tcPr>
           <w:p>
             <w:r>
-              <w:t xml:space="preserve">User needs to click on the </w:t>
-            </w:r>
-            <w:r>
-              <w:t>minus button on the entry</w:t>
+              <w:t>User needs to click on the minus button on the entry</w:t>
             </w:r>
           </w:p>
         </w:tc>
@@ -3587,6 +3554,9 @@
           </w:tcPr>
           <w:p>
             <w:r>
+              <w:rPr>
+                <w:noProof/>
+              </w:rPr>
               <w:drawing>
                 <wp:inline distT="0" distB="0" distL="0" distR="0" wp14:anchorId="7ECD4ED9" wp14:editId="3AD053B9">
                   <wp:extent cx="3306445" cy="1431874"/>
@@ -3650,8 +3620,8 @@
               <w:tblLook w:val="04A0" w:firstRow="1" w:lastRow="0" w:firstColumn="1" w:lastColumn="0" w:noHBand="0" w:noVBand="1"/>
             </w:tblPr>
             <w:tblGrid>
-              <w:gridCol w:w="334"/>
-              <w:gridCol w:w="685"/>
+              <w:gridCol w:w="429"/>
+              <w:gridCol w:w="2385"/>
             </w:tblGrid>
             <w:tr>
               <w:tc>
@@ -3719,13 +3689,7 @@
           </w:p>
           <w:p>
             <w:r>
-              <w:t xml:space="preserve">Entry </w:t>
-            </w:r>
-            <w:r>
-              <w:t>removed</w:t>
-            </w:r>
-            <w:r>
-              <w:t xml:space="preserve"> properly</w:t>
+              <w:t>Entry removed properly</w:t>
             </w:r>
           </w:p>
         </w:tc>
@@ -3757,13 +3721,7 @@
           </w:tcPr>
           <w:p>
             <w:r>
-              <w:t xml:space="preserve">User needs to click on the </w:t>
-            </w:r>
-            <w:r>
-              <w:t>home</w:t>
-            </w:r>
-            <w:r>
-              <w:t xml:space="preserve"> button</w:t>
+              <w:t>User needs to click on the home button</w:t>
             </w:r>
           </w:p>
         </w:tc>
@@ -3815,6 +3773,1689 @@
           </w:p>
           <w:p/>
           <w:p>
+            <w:r>
+              <w:t>Should take you back to the home screen</w:t>
+            </w:r>
+          </w:p>
+        </w:tc>
+        <w:tc>
+          <w:tcPr>
+            <w:tcW w:w="3035" w:type="dxa"/>
+          </w:tcPr>
+          <w:p>
+            <w:r>
+              <w:t>Tester name:</w:t>
+            </w:r>
+            <w:r>
+              <w:t xml:space="preserve"> Peter Vo</w:t>
+            </w:r>
+          </w:p>
+          <w:tbl>
+            <w:tblPr>
+              <w:tblStyle w:val="TableGrid"/>
+              <w:tblW w:w="0" w:type="auto"/>
+              <w:tblLook w:val="04A0" w:firstRow="1" w:lastRow="0" w:firstColumn="1" w:lastColumn="0" w:noHBand="0" w:noVBand="1"/>
+            </w:tblPr>
+            <w:tblGrid>
+              <w:gridCol w:w="429"/>
+              <w:gridCol w:w="2385"/>
+            </w:tblGrid>
+            <w:tr>
+              <w:tc>
+                <w:tcPr>
+                  <w:tcW w:w="470" w:type="dxa"/>
+                  <w:tcBorders>
+                    <w:right w:val="single" w:sz="4" w:space="0" w:color="auto"/>
+                  </w:tcBorders>
+                </w:tcPr>
+                <w:p>
+                  <w:r>
+                    <w:t>X</w:t>
+                  </w:r>
+                </w:p>
+              </w:tc>
+              <w:tc>
+                <w:tcPr>
+                  <w:tcW w:w="3361" w:type="dxa"/>
+                  <w:tcBorders>
+                    <w:top w:val="nil"/>
+                    <w:left w:val="single" w:sz="4" w:space="0" w:color="auto"/>
+                    <w:bottom w:val="nil"/>
+                    <w:right w:val="nil"/>
+                  </w:tcBorders>
+                </w:tcPr>
+                <w:p>
+                  <w:r>
+                    <w:t>PASS</w:t>
+                  </w:r>
+                </w:p>
+              </w:tc>
+            </w:tr>
+            <w:tr>
+              <w:tc>
+                <w:tcPr>
+                  <w:tcW w:w="470" w:type="dxa"/>
+                  <w:tcBorders>
+                    <w:right w:val="single" w:sz="4" w:space="0" w:color="auto"/>
+                  </w:tcBorders>
+                </w:tcPr>
+                <w:p/>
+              </w:tc>
+              <w:tc>
+                <w:tcPr>
+                  <w:tcW w:w="3361" w:type="dxa"/>
+                  <w:tcBorders>
+                    <w:top w:val="nil"/>
+                    <w:left w:val="single" w:sz="4" w:space="0" w:color="auto"/>
+                    <w:bottom w:val="nil"/>
+                    <w:right w:val="nil"/>
+                  </w:tcBorders>
+                </w:tcPr>
+                <w:p>
+                  <w:r>
+                    <w:t>FAIL</w:t>
+                  </w:r>
+                </w:p>
+              </w:tc>
+            </w:tr>
+          </w:tbl>
+          <w:p>
+            <w:r>
+              <w:t>Observations:</w:t>
+            </w:r>
+          </w:p>
+          <w:p>
+            <w:r>
+              <w:t>Home button works properly</w:t>
+            </w:r>
+          </w:p>
+        </w:tc>
+      </w:tr>
+      <w:tr>
+        <w:tc>
+          <w:tcPr>
+            <w:tcW w:w="674" w:type="dxa"/>
+          </w:tcPr>
+          <w:p>
+            <w:r>
+              <w:lastRenderedPageBreak/>
+              <w:t>10</w:t>
+            </w:r>
+          </w:p>
+        </w:tc>
+        <w:tc>
+          <w:tcPr>
+            <w:tcW w:w="1423" w:type="dxa"/>
+          </w:tcPr>
+          <w:p>
+            <w:r>
+              <w:t>Page displays the correct UI</w:t>
+            </w:r>
+          </w:p>
+        </w:tc>
+        <w:tc>
+          <w:tcPr>
+            <w:tcW w:w="3702" w:type="dxa"/>
+          </w:tcPr>
+          <w:p>
+            <w:r>
+              <w:t xml:space="preserve">User needs to first navigate to </w:t>
+            </w:r>
+            <w:hyperlink r:id="rId23" w:history="1">
+              <w:r>
+                <w:rPr>
+                  <w:rStyle w:val="Hyperlink"/>
+                </w:rPr>
+                <w:t>https://tempehs.github.io/2024SDD-Linh-RepTracker/</w:t>
+              </w:r>
+            </w:hyperlink>
+            <w:r>
+              <w:t xml:space="preserve"> which is accessible through GitHub (on </w:t>
+            </w:r>
+            <w:r>
+              <w:t>smartphone</w:t>
+            </w:r>
+            <w:r>
+              <w:t>)</w:t>
+            </w:r>
+          </w:p>
+        </w:tc>
+        <w:tc>
+          <w:tcPr>
+            <w:tcW w:w="5556" w:type="dxa"/>
+          </w:tcPr>
+          <w:p>
+            <w:r>
+              <w:drawing>
+                <wp:inline distT="0" distB="0" distL="0" distR="0" wp14:anchorId="6823EE5E" wp14:editId="37347FA8">
+                  <wp:extent cx="1282912" cy="2299855"/>
+                  <wp:effectExtent l="0" t="0" r="0" b="5715"/>
+                  <wp:docPr id="1257348901" name="Picture 1"/>
+                  <wp:cNvGraphicFramePr>
+                    <a:graphicFrameLocks xmlns:a="http://schemas.openxmlformats.org/drawingml/2006/main" noChangeAspect="1"/>
+                  </wp:cNvGraphicFramePr>
+                  <a:graphic xmlns:a="http://schemas.openxmlformats.org/drawingml/2006/main">
+                    <a:graphicData uri="http://schemas.openxmlformats.org/drawingml/2006/picture">
+                      <pic:pic xmlns:pic="http://schemas.openxmlformats.org/drawingml/2006/picture">
+                        <pic:nvPicPr>
+                          <pic:cNvPr id="1257348901" name=""/>
+                          <pic:cNvPicPr/>
+                        </pic:nvPicPr>
+                        <pic:blipFill>
+                          <a:blip r:embed="rId24"/>
+                          <a:stretch>
+                            <a:fillRect/>
+                          </a:stretch>
+                        </pic:blipFill>
+                        <pic:spPr>
+                          <a:xfrm>
+                            <a:off x="0" y="0"/>
+                            <a:ext cx="1286015" cy="2305417"/>
+                          </a:xfrm>
+                          <a:prstGeom prst="rect">
+                            <a:avLst/>
+                          </a:prstGeom>
+                        </pic:spPr>
+                      </pic:pic>
+                    </a:graphicData>
+                  </a:graphic>
+                </wp:inline>
+              </w:drawing>
+            </w:r>
+          </w:p>
+          <w:p>
+            <w:pPr>
+              <w:rPr>
+                <w:noProof/>
+              </w:rPr>
+            </w:pPr>
+          </w:p>
+          <w:p/>
+          <w:p>
+            <w:pPr>
+              <w:rPr>
+                <w:noProof/>
+              </w:rPr>
+            </w:pPr>
+            <w:r>
+              <w:t xml:space="preserve">Page loads a display </w:t>
+            </w:r>
+            <w:proofErr w:type="gramStart"/>
+            <w:r>
+              <w:t>similar to</w:t>
+            </w:r>
+            <w:proofErr w:type="gramEnd"/>
+            <w:r>
+              <w:t xml:space="preserve"> the one above</w:t>
+            </w:r>
+          </w:p>
+        </w:tc>
+        <w:tc>
+          <w:tcPr>
+            <w:tcW w:w="3035" w:type="dxa"/>
+          </w:tcPr>
+          <w:p>
+            <w:r>
+              <w:t>Tester name:</w:t>
+            </w:r>
+            <w:r>
+              <w:t xml:space="preserve"> Peter Vo</w:t>
+            </w:r>
+          </w:p>
+          <w:tbl>
+            <w:tblPr>
+              <w:tblStyle w:val="TableGrid"/>
+              <w:tblW w:w="0" w:type="auto"/>
+              <w:tblLook w:val="04A0" w:firstRow="1" w:lastRow="0" w:firstColumn="1" w:lastColumn="0" w:noHBand="0" w:noVBand="1"/>
+            </w:tblPr>
+            <w:tblGrid>
+              <w:gridCol w:w="429"/>
+              <w:gridCol w:w="2385"/>
+            </w:tblGrid>
+            <w:tr>
+              <w:tc>
+                <w:tcPr>
+                  <w:tcW w:w="470" w:type="dxa"/>
+                  <w:tcBorders>
+                    <w:right w:val="single" w:sz="4" w:space="0" w:color="auto"/>
+                  </w:tcBorders>
+                </w:tcPr>
+                <w:p>
+                  <w:r>
+                    <w:t>X</w:t>
+                  </w:r>
+                </w:p>
+              </w:tc>
+              <w:tc>
+                <w:tcPr>
+                  <w:tcW w:w="3361" w:type="dxa"/>
+                  <w:tcBorders>
+                    <w:top w:val="nil"/>
+                    <w:left w:val="single" w:sz="4" w:space="0" w:color="auto"/>
+                    <w:bottom w:val="nil"/>
+                    <w:right w:val="nil"/>
+                  </w:tcBorders>
+                </w:tcPr>
+                <w:p>
+                  <w:r>
+                    <w:t>PASS</w:t>
+                  </w:r>
+                </w:p>
+              </w:tc>
+            </w:tr>
+            <w:tr>
+              <w:tc>
+                <w:tcPr>
+                  <w:tcW w:w="470" w:type="dxa"/>
+                  <w:tcBorders>
+                    <w:right w:val="single" w:sz="4" w:space="0" w:color="auto"/>
+                  </w:tcBorders>
+                </w:tcPr>
+                <w:p/>
+              </w:tc>
+              <w:tc>
+                <w:tcPr>
+                  <w:tcW w:w="3361" w:type="dxa"/>
+                  <w:tcBorders>
+                    <w:top w:val="nil"/>
+                    <w:left w:val="single" w:sz="4" w:space="0" w:color="auto"/>
+                    <w:bottom w:val="nil"/>
+                    <w:right w:val="nil"/>
+                  </w:tcBorders>
+                </w:tcPr>
+                <w:p>
+                  <w:r>
+                    <w:t>FAIL</w:t>
+                  </w:r>
+                </w:p>
+              </w:tc>
+            </w:tr>
+          </w:tbl>
+          <w:p>
+            <w:r>
+              <w:t>Observations:</w:t>
+            </w:r>
+          </w:p>
+          <w:p>
+            <w:r>
+              <w:t>The page loads</w:t>
+            </w:r>
+          </w:p>
+        </w:tc>
+      </w:tr>
+      <w:tr>
+        <w:tc>
+          <w:tcPr>
+            <w:tcW w:w="674" w:type="dxa"/>
+          </w:tcPr>
+          <w:p>
+            <w:r>
+              <w:t>11</w:t>
+            </w:r>
+          </w:p>
+        </w:tc>
+        <w:tc>
+          <w:tcPr>
+            <w:tcW w:w="1423" w:type="dxa"/>
+          </w:tcPr>
+          <w:p>
+            <w:r>
+              <w:t>Page loads the exercise library page</w:t>
+            </w:r>
+          </w:p>
+        </w:tc>
+        <w:tc>
+          <w:tcPr>
+            <w:tcW w:w="3702" w:type="dxa"/>
+          </w:tcPr>
+          <w:p>
+            <w:r>
+              <w:t>User needs to click on the exercise library button</w:t>
+            </w:r>
+          </w:p>
+        </w:tc>
+        <w:tc>
+          <w:tcPr>
+            <w:tcW w:w="5556" w:type="dxa"/>
+          </w:tcPr>
+          <w:p>
+            <w:r>
+              <w:rPr>
+                <w:noProof/>
+              </w:rPr>
+              <w:drawing>
+                <wp:inline distT="0" distB="0" distL="0" distR="0" wp14:anchorId="56BF7133" wp14:editId="367C5A5C">
+                  <wp:extent cx="1412331" cy="2650837"/>
+                  <wp:effectExtent l="0" t="0" r="0" b="0"/>
+                  <wp:docPr id="724442241" name="Picture 1"/>
+                  <wp:cNvGraphicFramePr>
+                    <a:graphicFrameLocks xmlns:a="http://schemas.openxmlformats.org/drawingml/2006/main" noChangeAspect="1"/>
+                  </wp:cNvGraphicFramePr>
+                  <a:graphic xmlns:a="http://schemas.openxmlformats.org/drawingml/2006/main">
+                    <a:graphicData uri="http://schemas.openxmlformats.org/drawingml/2006/picture">
+                      <pic:pic xmlns:pic="http://schemas.openxmlformats.org/drawingml/2006/picture">
+                        <pic:nvPicPr>
+                          <pic:cNvPr id="724442241" name=""/>
+                          <pic:cNvPicPr/>
+                        </pic:nvPicPr>
+                        <pic:blipFill>
+                          <a:blip r:embed="rId25"/>
+                          <a:stretch>
+                            <a:fillRect/>
+                          </a:stretch>
+                        </pic:blipFill>
+                        <pic:spPr>
+                          <a:xfrm>
+                            <a:off x="0" y="0"/>
+                            <a:ext cx="1419522" cy="2664335"/>
+                          </a:xfrm>
+                          <a:prstGeom prst="rect">
+                            <a:avLst/>
+                          </a:prstGeom>
+                        </pic:spPr>
+                      </pic:pic>
+                    </a:graphicData>
+                  </a:graphic>
+                </wp:inline>
+              </w:drawing>
+            </w:r>
+          </w:p>
+          <w:p/>
+          <w:p>
+            <w:r>
+              <w:t xml:space="preserve">Page loads a display </w:t>
+            </w:r>
+            <w:proofErr w:type="gramStart"/>
+            <w:r>
+              <w:t>similar to</w:t>
+            </w:r>
+            <w:proofErr w:type="gramEnd"/>
+            <w:r>
+              <w:t xml:space="preserve"> the one above</w:t>
+            </w:r>
+          </w:p>
+        </w:tc>
+        <w:tc>
+          <w:tcPr>
+            <w:tcW w:w="3035" w:type="dxa"/>
+          </w:tcPr>
+          <w:p>
+            <w:r>
+              <w:t>Tester name:</w:t>
+            </w:r>
+            <w:r>
+              <w:t xml:space="preserve"> Peter Vo</w:t>
+            </w:r>
+          </w:p>
+          <w:tbl>
+            <w:tblPr>
+              <w:tblStyle w:val="TableGrid"/>
+              <w:tblW w:w="0" w:type="auto"/>
+              <w:tblLook w:val="04A0" w:firstRow="1" w:lastRow="0" w:firstColumn="1" w:lastColumn="0" w:noHBand="0" w:noVBand="1"/>
+            </w:tblPr>
+            <w:tblGrid>
+              <w:gridCol w:w="429"/>
+              <w:gridCol w:w="2385"/>
+            </w:tblGrid>
+            <w:tr>
+              <w:tc>
+                <w:tcPr>
+                  <w:tcW w:w="470" w:type="dxa"/>
+                  <w:tcBorders>
+                    <w:right w:val="single" w:sz="4" w:space="0" w:color="auto"/>
+                  </w:tcBorders>
+                </w:tcPr>
+                <w:p>
+                  <w:r>
+                    <w:t>X</w:t>
+                  </w:r>
+                </w:p>
+              </w:tc>
+              <w:tc>
+                <w:tcPr>
+                  <w:tcW w:w="3361" w:type="dxa"/>
+                  <w:tcBorders>
+                    <w:top w:val="nil"/>
+                    <w:left w:val="single" w:sz="4" w:space="0" w:color="auto"/>
+                    <w:bottom w:val="nil"/>
+                    <w:right w:val="nil"/>
+                  </w:tcBorders>
+                </w:tcPr>
+                <w:p>
+                  <w:r>
+                    <w:t>PASS</w:t>
+                  </w:r>
+                </w:p>
+              </w:tc>
+            </w:tr>
+            <w:tr>
+              <w:tc>
+                <w:tcPr>
+                  <w:tcW w:w="470" w:type="dxa"/>
+                  <w:tcBorders>
+                    <w:right w:val="single" w:sz="4" w:space="0" w:color="auto"/>
+                  </w:tcBorders>
+                </w:tcPr>
+                <w:p/>
+              </w:tc>
+              <w:tc>
+                <w:tcPr>
+                  <w:tcW w:w="3361" w:type="dxa"/>
+                  <w:tcBorders>
+                    <w:top w:val="nil"/>
+                    <w:left w:val="single" w:sz="4" w:space="0" w:color="auto"/>
+                    <w:bottom w:val="nil"/>
+                    <w:right w:val="nil"/>
+                  </w:tcBorders>
+                </w:tcPr>
+                <w:p>
+                  <w:r>
+                    <w:t>FAIL</w:t>
+                  </w:r>
+                </w:p>
+              </w:tc>
+            </w:tr>
+          </w:tbl>
+          <w:p>
+            <w:r>
+              <w:t>Observations:</w:t>
+            </w:r>
+          </w:p>
+          <w:p>
+            <w:r>
+              <w:t xml:space="preserve">The page loads the landing page </w:t>
+            </w:r>
+          </w:p>
+        </w:tc>
+      </w:tr>
+      <w:tr>
+        <w:tc>
+          <w:tcPr>
+            <w:tcW w:w="674" w:type="dxa"/>
+          </w:tcPr>
+          <w:p>
+            <w:r>
+              <w:lastRenderedPageBreak/>
+              <w:t>12</w:t>
+            </w:r>
+          </w:p>
+        </w:tc>
+        <w:tc>
+          <w:tcPr>
+            <w:tcW w:w="1423" w:type="dxa"/>
+          </w:tcPr>
+          <w:p>
+            <w:r>
+              <w:t>Page loads a muscle group page</w:t>
+            </w:r>
+          </w:p>
+        </w:tc>
+        <w:tc>
+          <w:tcPr>
+            <w:tcW w:w="3702" w:type="dxa"/>
+          </w:tcPr>
+          <w:p>
+            <w:r>
+              <w:t>User needs to click on any of the muscle on screen</w:t>
+            </w:r>
+          </w:p>
+        </w:tc>
+        <w:tc>
+          <w:tcPr>
+            <w:tcW w:w="5556" w:type="dxa"/>
+          </w:tcPr>
+          <w:p>
+            <w:r>
+              <w:rPr>
+                <w:noProof/>
+              </w:rPr>
+              <w:drawing>
+                <wp:inline distT="0" distB="0" distL="0" distR="0" wp14:anchorId="5960C307" wp14:editId="1D0CA373">
+                  <wp:extent cx="1216091" cy="2567709"/>
+                  <wp:effectExtent l="0" t="0" r="3175" b="4445"/>
+                  <wp:docPr id="1220344547" name="Picture 1"/>
+                  <wp:cNvGraphicFramePr>
+                    <a:graphicFrameLocks xmlns:a="http://schemas.openxmlformats.org/drawingml/2006/main" noChangeAspect="1"/>
+                  </wp:cNvGraphicFramePr>
+                  <a:graphic xmlns:a="http://schemas.openxmlformats.org/drawingml/2006/main">
+                    <a:graphicData uri="http://schemas.openxmlformats.org/drawingml/2006/picture">
+                      <pic:pic xmlns:pic="http://schemas.openxmlformats.org/drawingml/2006/picture">
+                        <pic:nvPicPr>
+                          <pic:cNvPr id="1220344547" name=""/>
+                          <pic:cNvPicPr/>
+                        </pic:nvPicPr>
+                        <pic:blipFill>
+                          <a:blip r:embed="rId26"/>
+                          <a:stretch>
+                            <a:fillRect/>
+                          </a:stretch>
+                        </pic:blipFill>
+                        <pic:spPr>
+                          <a:xfrm>
+                            <a:off x="0" y="0"/>
+                            <a:ext cx="1224792" cy="2586081"/>
+                          </a:xfrm>
+                          <a:prstGeom prst="rect">
+                            <a:avLst/>
+                          </a:prstGeom>
+                        </pic:spPr>
+                      </pic:pic>
+                    </a:graphicData>
+                  </a:graphic>
+                </wp:inline>
+              </w:drawing>
+            </w:r>
+          </w:p>
+          <w:p/>
+          <w:p>
+            <w:pPr>
+              <w:rPr>
+                <w:noProof/>
+              </w:rPr>
+            </w:pPr>
+            <w:r>
+              <w:t xml:space="preserve">Page loads a display </w:t>
+            </w:r>
+            <w:proofErr w:type="gramStart"/>
+            <w:r>
+              <w:t>similar to</w:t>
+            </w:r>
+            <w:proofErr w:type="gramEnd"/>
+            <w:r>
+              <w:t xml:space="preserve"> the one above</w:t>
+            </w:r>
+          </w:p>
+        </w:tc>
+        <w:tc>
+          <w:tcPr>
+            <w:tcW w:w="3035" w:type="dxa"/>
+          </w:tcPr>
+          <w:p>
+            <w:r>
+              <w:t>Tester name:</w:t>
+            </w:r>
+            <w:r>
+              <w:t xml:space="preserve"> Peter Vo</w:t>
+            </w:r>
+          </w:p>
+          <w:tbl>
+            <w:tblPr>
+              <w:tblStyle w:val="TableGrid"/>
+              <w:tblW w:w="0" w:type="auto"/>
+              <w:tblLook w:val="04A0" w:firstRow="1" w:lastRow="0" w:firstColumn="1" w:lastColumn="0" w:noHBand="0" w:noVBand="1"/>
+            </w:tblPr>
+            <w:tblGrid>
+              <w:gridCol w:w="429"/>
+              <w:gridCol w:w="2385"/>
+            </w:tblGrid>
+            <w:tr>
+              <w:tc>
+                <w:tcPr>
+                  <w:tcW w:w="470" w:type="dxa"/>
+                  <w:tcBorders>
+                    <w:right w:val="single" w:sz="4" w:space="0" w:color="auto"/>
+                  </w:tcBorders>
+                </w:tcPr>
+                <w:p>
+                  <w:r>
+                    <w:t>X</w:t>
+                  </w:r>
+                </w:p>
+              </w:tc>
+              <w:tc>
+                <w:tcPr>
+                  <w:tcW w:w="3361" w:type="dxa"/>
+                  <w:tcBorders>
+                    <w:top w:val="nil"/>
+                    <w:left w:val="single" w:sz="4" w:space="0" w:color="auto"/>
+                    <w:bottom w:val="nil"/>
+                    <w:right w:val="nil"/>
+                  </w:tcBorders>
+                </w:tcPr>
+                <w:p>
+                  <w:r>
+                    <w:t>PASS</w:t>
+                  </w:r>
+                </w:p>
+              </w:tc>
+            </w:tr>
+            <w:tr>
+              <w:tc>
+                <w:tcPr>
+                  <w:tcW w:w="470" w:type="dxa"/>
+                  <w:tcBorders>
+                    <w:right w:val="single" w:sz="4" w:space="0" w:color="auto"/>
+                  </w:tcBorders>
+                </w:tcPr>
+                <w:p/>
+              </w:tc>
+              <w:tc>
+                <w:tcPr>
+                  <w:tcW w:w="3361" w:type="dxa"/>
+                  <w:tcBorders>
+                    <w:top w:val="nil"/>
+                    <w:left w:val="single" w:sz="4" w:space="0" w:color="auto"/>
+                    <w:bottom w:val="nil"/>
+                    <w:right w:val="nil"/>
+                  </w:tcBorders>
+                </w:tcPr>
+                <w:p>
+                  <w:r>
+                    <w:t>FAIL</w:t>
+                  </w:r>
+                </w:p>
+              </w:tc>
+            </w:tr>
+          </w:tbl>
+          <w:p>
+            <w:r>
+              <w:t>Observations:</w:t>
+            </w:r>
+          </w:p>
+          <w:p>
+            <w:r>
+              <w:t xml:space="preserve">Page loads exercises for that muscle group </w:t>
+            </w:r>
+          </w:p>
+        </w:tc>
+      </w:tr>
+      <w:tr>
+        <w:tc>
+          <w:tcPr>
+            <w:tcW w:w="674" w:type="dxa"/>
+          </w:tcPr>
+          <w:p>
+            <w:r>
+              <w:t>13</w:t>
+            </w:r>
+          </w:p>
+        </w:tc>
+        <w:tc>
+          <w:tcPr>
+            <w:tcW w:w="1423" w:type="dxa"/>
+          </w:tcPr>
+          <w:p>
+            <w:r>
+              <w:t>Muscle group home button works</w:t>
+            </w:r>
+          </w:p>
+        </w:tc>
+        <w:tc>
+          <w:tcPr>
+            <w:tcW w:w="3702" w:type="dxa"/>
+          </w:tcPr>
+          <w:p>
+            <w:r>
+              <w:t>User needs to click on the home button</w:t>
+            </w:r>
+          </w:p>
+        </w:tc>
+        <w:tc>
+          <w:tcPr>
+            <w:tcW w:w="5556" w:type="dxa"/>
+          </w:tcPr>
+          <w:p>
+            <w:r>
+              <w:rPr>
+                <w:noProof/>
+              </w:rPr>
+              <w:drawing>
+                <wp:inline distT="0" distB="0" distL="0" distR="0" wp14:anchorId="50E0EB9C" wp14:editId="5FBB9D2E">
+                  <wp:extent cx="1412331" cy="2650837"/>
+                  <wp:effectExtent l="0" t="0" r="0" b="0"/>
+                  <wp:docPr id="943154242" name="Picture 1"/>
+                  <wp:cNvGraphicFramePr>
+                    <a:graphicFrameLocks xmlns:a="http://schemas.openxmlformats.org/drawingml/2006/main" noChangeAspect="1"/>
+                  </wp:cNvGraphicFramePr>
+                  <a:graphic xmlns:a="http://schemas.openxmlformats.org/drawingml/2006/main">
+                    <a:graphicData uri="http://schemas.openxmlformats.org/drawingml/2006/picture">
+                      <pic:pic xmlns:pic="http://schemas.openxmlformats.org/drawingml/2006/picture">
+                        <pic:nvPicPr>
+                          <pic:cNvPr id="724442241" name=""/>
+                          <pic:cNvPicPr/>
+                        </pic:nvPicPr>
+                        <pic:blipFill>
+                          <a:blip r:embed="rId25"/>
+                          <a:stretch>
+                            <a:fillRect/>
+                          </a:stretch>
+                        </pic:blipFill>
+                        <pic:spPr>
+                          <a:xfrm>
+                            <a:off x="0" y="0"/>
+                            <a:ext cx="1419522" cy="2664335"/>
+                          </a:xfrm>
+                          <a:prstGeom prst="rect">
+                            <a:avLst/>
+                          </a:prstGeom>
+                        </pic:spPr>
+                      </pic:pic>
+                    </a:graphicData>
+                  </a:graphic>
+                </wp:inline>
+              </w:drawing>
+            </w:r>
+          </w:p>
+          <w:p/>
+          <w:p>
+            <w:pPr>
+              <w:rPr>
+                <w:noProof/>
+              </w:rPr>
+            </w:pPr>
+            <w:r>
+              <w:t>Page goes back to the exercise library page</w:t>
+            </w:r>
+          </w:p>
+        </w:tc>
+        <w:tc>
+          <w:tcPr>
+            <w:tcW w:w="3035" w:type="dxa"/>
+          </w:tcPr>
+          <w:p>
+            <w:r>
+              <w:t>Tester name:</w:t>
+            </w:r>
+            <w:r>
+              <w:t xml:space="preserve"> Peter Vo</w:t>
+            </w:r>
+          </w:p>
+          <w:tbl>
+            <w:tblPr>
+              <w:tblStyle w:val="TableGrid"/>
+              <w:tblW w:w="0" w:type="auto"/>
+              <w:tblLook w:val="04A0" w:firstRow="1" w:lastRow="0" w:firstColumn="1" w:lastColumn="0" w:noHBand="0" w:noVBand="1"/>
+            </w:tblPr>
+            <w:tblGrid>
+              <w:gridCol w:w="429"/>
+              <w:gridCol w:w="2385"/>
+            </w:tblGrid>
+            <w:tr>
+              <w:tc>
+                <w:tcPr>
+                  <w:tcW w:w="470" w:type="dxa"/>
+                  <w:tcBorders>
+                    <w:right w:val="single" w:sz="4" w:space="0" w:color="auto"/>
+                  </w:tcBorders>
+                </w:tcPr>
+                <w:p>
+                  <w:r>
+                    <w:t>X</w:t>
+                  </w:r>
+                </w:p>
+              </w:tc>
+              <w:tc>
+                <w:tcPr>
+                  <w:tcW w:w="3361" w:type="dxa"/>
+                  <w:tcBorders>
+                    <w:top w:val="nil"/>
+                    <w:left w:val="single" w:sz="4" w:space="0" w:color="auto"/>
+                    <w:bottom w:val="nil"/>
+                    <w:right w:val="nil"/>
+                  </w:tcBorders>
+                </w:tcPr>
+                <w:p>
+                  <w:r>
+                    <w:t>PASS</w:t>
+                  </w:r>
+                </w:p>
+              </w:tc>
+            </w:tr>
+            <w:tr>
+              <w:tc>
+                <w:tcPr>
+                  <w:tcW w:w="470" w:type="dxa"/>
+                  <w:tcBorders>
+                    <w:right w:val="single" w:sz="4" w:space="0" w:color="auto"/>
+                  </w:tcBorders>
+                </w:tcPr>
+                <w:p/>
+              </w:tc>
+              <w:tc>
+                <w:tcPr>
+                  <w:tcW w:w="3361" w:type="dxa"/>
+                  <w:tcBorders>
+                    <w:top w:val="nil"/>
+                    <w:left w:val="single" w:sz="4" w:space="0" w:color="auto"/>
+                    <w:bottom w:val="nil"/>
+                    <w:right w:val="nil"/>
+                  </w:tcBorders>
+                </w:tcPr>
+                <w:p>
+                  <w:r>
+                    <w:t>FAIL</w:t>
+                  </w:r>
+                </w:p>
+              </w:tc>
+            </w:tr>
+          </w:tbl>
+          <w:p>
+            <w:r>
+              <w:t>Observations:</w:t>
+            </w:r>
+          </w:p>
+          <w:p>
+            <w:r>
+              <w:t xml:space="preserve">Page goes back to exercise library page properly  </w:t>
+            </w:r>
+          </w:p>
+        </w:tc>
+      </w:tr>
+      <w:tr>
+        <w:tc>
+          <w:tcPr>
+            <w:tcW w:w="674" w:type="dxa"/>
+          </w:tcPr>
+          <w:p>
+            <w:r>
+              <w:lastRenderedPageBreak/>
+              <w:t>14</w:t>
+            </w:r>
+          </w:p>
+        </w:tc>
+        <w:tc>
+          <w:tcPr>
+            <w:tcW w:w="1423" w:type="dxa"/>
+          </w:tcPr>
+          <w:p>
+            <w:r>
+              <w:t>Exercise library home button works</w:t>
+            </w:r>
+          </w:p>
+        </w:tc>
+        <w:tc>
+          <w:tcPr>
+            <w:tcW w:w="3702" w:type="dxa"/>
+          </w:tcPr>
+          <w:p>
+            <w:r>
+              <w:t>User needs to click on the home button</w:t>
+            </w:r>
+          </w:p>
+        </w:tc>
+        <w:tc>
+          <w:tcPr>
+            <w:tcW w:w="5556" w:type="dxa"/>
+          </w:tcPr>
+          <w:p>
+            <w:r>
+              <w:drawing>
+                <wp:inline distT="0" distB="0" distL="0" distR="0" wp14:anchorId="355B9452" wp14:editId="1555CBAF">
+                  <wp:extent cx="1282912" cy="2299855"/>
+                  <wp:effectExtent l="0" t="0" r="0" b="5715"/>
+                  <wp:docPr id="109036684" name="Picture 1"/>
+                  <wp:cNvGraphicFramePr>
+                    <a:graphicFrameLocks xmlns:a="http://schemas.openxmlformats.org/drawingml/2006/main" noChangeAspect="1"/>
+                  </wp:cNvGraphicFramePr>
+                  <a:graphic xmlns:a="http://schemas.openxmlformats.org/drawingml/2006/main">
+                    <a:graphicData uri="http://schemas.openxmlformats.org/drawingml/2006/picture">
+                      <pic:pic xmlns:pic="http://schemas.openxmlformats.org/drawingml/2006/picture">
+                        <pic:nvPicPr>
+                          <pic:cNvPr id="1257348901" name=""/>
+                          <pic:cNvPicPr/>
+                        </pic:nvPicPr>
+                        <pic:blipFill>
+                          <a:blip r:embed="rId24"/>
+                          <a:stretch>
+                            <a:fillRect/>
+                          </a:stretch>
+                        </pic:blipFill>
+                        <pic:spPr>
+                          <a:xfrm>
+                            <a:off x="0" y="0"/>
+                            <a:ext cx="1286015" cy="2305417"/>
+                          </a:xfrm>
+                          <a:prstGeom prst="rect">
+                            <a:avLst/>
+                          </a:prstGeom>
+                        </pic:spPr>
+                      </pic:pic>
+                    </a:graphicData>
+                  </a:graphic>
+                </wp:inline>
+              </w:drawing>
+            </w:r>
+          </w:p>
+          <w:p/>
+          <w:p>
+            <w:pPr>
+              <w:rPr>
+                <w:noProof/>
+              </w:rPr>
+            </w:pPr>
+            <w:r>
+              <w:t>Page goes back to the home page</w:t>
+            </w:r>
+          </w:p>
+        </w:tc>
+        <w:tc>
+          <w:tcPr>
+            <w:tcW w:w="3035" w:type="dxa"/>
+          </w:tcPr>
+          <w:p>
+            <w:r>
+              <w:t>Tester name:</w:t>
+            </w:r>
+            <w:r>
+              <w:t xml:space="preserve"> Peter Vo</w:t>
+            </w:r>
+          </w:p>
+          <w:tbl>
+            <w:tblPr>
+              <w:tblStyle w:val="TableGrid"/>
+              <w:tblW w:w="0" w:type="auto"/>
+              <w:tblLook w:val="04A0" w:firstRow="1" w:lastRow="0" w:firstColumn="1" w:lastColumn="0" w:noHBand="0" w:noVBand="1"/>
+            </w:tblPr>
+            <w:tblGrid>
+              <w:gridCol w:w="429"/>
+              <w:gridCol w:w="2385"/>
+            </w:tblGrid>
+            <w:tr>
+              <w:tc>
+                <w:tcPr>
+                  <w:tcW w:w="470" w:type="dxa"/>
+                  <w:tcBorders>
+                    <w:right w:val="single" w:sz="4" w:space="0" w:color="auto"/>
+                  </w:tcBorders>
+                </w:tcPr>
+                <w:p>
+                  <w:r>
+                    <w:t>X</w:t>
+                  </w:r>
+                </w:p>
+              </w:tc>
+              <w:tc>
+                <w:tcPr>
+                  <w:tcW w:w="3361" w:type="dxa"/>
+                  <w:tcBorders>
+                    <w:top w:val="nil"/>
+                    <w:left w:val="single" w:sz="4" w:space="0" w:color="auto"/>
+                    <w:bottom w:val="nil"/>
+                    <w:right w:val="nil"/>
+                  </w:tcBorders>
+                </w:tcPr>
+                <w:p>
+                  <w:r>
+                    <w:t>PASS</w:t>
+                  </w:r>
+                </w:p>
+              </w:tc>
+            </w:tr>
+            <w:tr>
+              <w:tc>
+                <w:tcPr>
+                  <w:tcW w:w="470" w:type="dxa"/>
+                  <w:tcBorders>
+                    <w:right w:val="single" w:sz="4" w:space="0" w:color="auto"/>
+                  </w:tcBorders>
+                </w:tcPr>
+                <w:p/>
+              </w:tc>
+              <w:tc>
+                <w:tcPr>
+                  <w:tcW w:w="3361" w:type="dxa"/>
+                  <w:tcBorders>
+                    <w:top w:val="nil"/>
+                    <w:left w:val="single" w:sz="4" w:space="0" w:color="auto"/>
+                    <w:bottom w:val="nil"/>
+                    <w:right w:val="nil"/>
+                  </w:tcBorders>
+                </w:tcPr>
+                <w:p>
+                  <w:r>
+                    <w:t>FAIL</w:t>
+                  </w:r>
+                </w:p>
+              </w:tc>
+            </w:tr>
+          </w:tbl>
+          <w:p>
+            <w:r>
+              <w:t>Observations:</w:t>
+            </w:r>
+          </w:p>
+          <w:p>
+            <w:r>
+              <w:t xml:space="preserve">Page goes back to home page properly </w:t>
+            </w:r>
+          </w:p>
+        </w:tc>
+      </w:tr>
+      <w:tr>
+        <w:tc>
+          <w:tcPr>
+            <w:tcW w:w="674" w:type="dxa"/>
+          </w:tcPr>
+          <w:p>
+            <w:r>
+              <w:t>15</w:t>
+            </w:r>
+          </w:p>
+        </w:tc>
+        <w:tc>
+          <w:tcPr>
+            <w:tcW w:w="1423" w:type="dxa"/>
+          </w:tcPr>
+          <w:p>
+            <w:r>
+              <w:t>Routine landing page works properly</w:t>
+            </w:r>
+          </w:p>
+        </w:tc>
+        <w:tc>
+          <w:tcPr>
+            <w:tcW w:w="3702" w:type="dxa"/>
+          </w:tcPr>
+          <w:p>
+            <w:r>
+              <w:t>User needs to click on the routine button</w:t>
+            </w:r>
+          </w:p>
+        </w:tc>
+        <w:tc>
+          <w:tcPr>
+            <w:tcW w:w="5556" w:type="dxa"/>
+          </w:tcPr>
+          <w:p>
+            <w:r>
+              <w:drawing>
+                <wp:inline distT="0" distB="0" distL="0" distR="0" wp14:anchorId="75755047" wp14:editId="576F3074">
+                  <wp:extent cx="1251230" cy="2475345"/>
+                  <wp:effectExtent l="0" t="0" r="6350" b="1270"/>
+                  <wp:docPr id="361454057" name="Picture 1"/>
+                  <wp:cNvGraphicFramePr>
+                    <a:graphicFrameLocks xmlns:a="http://schemas.openxmlformats.org/drawingml/2006/main" noChangeAspect="1"/>
+                  </wp:cNvGraphicFramePr>
+                  <a:graphic xmlns:a="http://schemas.openxmlformats.org/drawingml/2006/main">
+                    <a:graphicData uri="http://schemas.openxmlformats.org/drawingml/2006/picture">
+                      <pic:pic xmlns:pic="http://schemas.openxmlformats.org/drawingml/2006/picture">
+                        <pic:nvPicPr>
+                          <pic:cNvPr id="361454057" name=""/>
+                          <pic:cNvPicPr/>
+                        </pic:nvPicPr>
+                        <pic:blipFill>
+                          <a:blip r:embed="rId27"/>
+                          <a:stretch>
+                            <a:fillRect/>
+                          </a:stretch>
+                        </pic:blipFill>
+                        <pic:spPr>
+                          <a:xfrm>
+                            <a:off x="0" y="0"/>
+                            <a:ext cx="1259528" cy="2491761"/>
+                          </a:xfrm>
+                          <a:prstGeom prst="rect">
+                            <a:avLst/>
+                          </a:prstGeom>
+                        </pic:spPr>
+                      </pic:pic>
+                    </a:graphicData>
+                  </a:graphic>
+                </wp:inline>
+              </w:drawing>
+            </w:r>
+          </w:p>
+          <w:p/>
+          <w:p/>
+          <w:p/>
+          <w:p/>
+          <w:p>
+            <w:r>
+              <w:t xml:space="preserve">Page loads a display </w:t>
+            </w:r>
+            <w:proofErr w:type="gramStart"/>
+            <w:r>
+              <w:t>similar to</w:t>
+            </w:r>
+            <w:proofErr w:type="gramEnd"/>
+            <w:r>
+              <w:t xml:space="preserve"> the one above</w:t>
+            </w:r>
+          </w:p>
+        </w:tc>
+        <w:tc>
+          <w:tcPr>
+            <w:tcW w:w="3035" w:type="dxa"/>
+          </w:tcPr>
+          <w:p>
+            <w:r>
+              <w:t>Tester name:</w:t>
+            </w:r>
+            <w:r>
+              <w:t xml:space="preserve"> Peter Vo</w:t>
+            </w:r>
+          </w:p>
+          <w:tbl>
+            <w:tblPr>
+              <w:tblStyle w:val="TableGrid"/>
+              <w:tblW w:w="0" w:type="auto"/>
+              <w:tblLook w:val="04A0" w:firstRow="1" w:lastRow="0" w:firstColumn="1" w:lastColumn="0" w:noHBand="0" w:noVBand="1"/>
+            </w:tblPr>
+            <w:tblGrid>
+              <w:gridCol w:w="429"/>
+              <w:gridCol w:w="2385"/>
+            </w:tblGrid>
+            <w:tr>
+              <w:tc>
+                <w:tcPr>
+                  <w:tcW w:w="470" w:type="dxa"/>
+                  <w:tcBorders>
+                    <w:right w:val="single" w:sz="4" w:space="0" w:color="auto"/>
+                  </w:tcBorders>
+                </w:tcPr>
+                <w:p>
+                  <w:r>
+                    <w:t>X</w:t>
+                  </w:r>
+                </w:p>
+              </w:tc>
+              <w:tc>
+                <w:tcPr>
+                  <w:tcW w:w="3361" w:type="dxa"/>
+                  <w:tcBorders>
+                    <w:top w:val="nil"/>
+                    <w:left w:val="single" w:sz="4" w:space="0" w:color="auto"/>
+                    <w:bottom w:val="nil"/>
+                    <w:right w:val="nil"/>
+                  </w:tcBorders>
+                </w:tcPr>
+                <w:p>
+                  <w:r>
+                    <w:t>PASS</w:t>
+                  </w:r>
+                </w:p>
+              </w:tc>
+            </w:tr>
+            <w:tr>
+              <w:tc>
+                <w:tcPr>
+                  <w:tcW w:w="470" w:type="dxa"/>
+                  <w:tcBorders>
+                    <w:right w:val="single" w:sz="4" w:space="0" w:color="auto"/>
+                  </w:tcBorders>
+                </w:tcPr>
+                <w:p/>
+              </w:tc>
+              <w:tc>
+                <w:tcPr>
+                  <w:tcW w:w="3361" w:type="dxa"/>
+                  <w:tcBorders>
+                    <w:top w:val="nil"/>
+                    <w:left w:val="single" w:sz="4" w:space="0" w:color="auto"/>
+                    <w:bottom w:val="nil"/>
+                    <w:right w:val="nil"/>
+                  </w:tcBorders>
+                </w:tcPr>
+                <w:p>
+                  <w:r>
+                    <w:t>FAIL</w:t>
+                  </w:r>
+                </w:p>
+              </w:tc>
+            </w:tr>
+          </w:tbl>
+          <w:p>
+            <w:r>
+              <w:t>Observations:</w:t>
+            </w:r>
+          </w:p>
+          <w:p>
+            <w:r>
+              <w:t>Page goes back to routine page properly</w:t>
+            </w:r>
+          </w:p>
+        </w:tc>
+      </w:tr>
+      <w:tr>
+        <w:tc>
+          <w:tcPr>
+            <w:tcW w:w="674" w:type="dxa"/>
+          </w:tcPr>
+          <w:p>
+            <w:r>
+              <w:lastRenderedPageBreak/>
+              <w:t>16</w:t>
+            </w:r>
+          </w:p>
+        </w:tc>
+        <w:tc>
+          <w:tcPr>
+            <w:tcW w:w="1423" w:type="dxa"/>
+          </w:tcPr>
+          <w:p>
+            <w:r>
+              <w:t>Routine landing page works properly</w:t>
+            </w:r>
+          </w:p>
+        </w:tc>
+        <w:tc>
+          <w:tcPr>
+            <w:tcW w:w="3702" w:type="dxa"/>
+          </w:tcPr>
+          <w:p>
+            <w:r>
+              <w:t>User needs to click on the plus button in the top right corner and add in a test entry</w:t>
+            </w:r>
+          </w:p>
+        </w:tc>
+        <w:tc>
+          <w:tcPr>
+            <w:tcW w:w="5556" w:type="dxa"/>
+          </w:tcPr>
+          <w:p>
+            <w:r>
+              <w:rPr>
+                <w:noProof/>
+              </w:rPr>
+              <w:drawing>
+                <wp:inline distT="0" distB="0" distL="0" distR="0" wp14:anchorId="61FB9240" wp14:editId="67DB764E">
+                  <wp:extent cx="1370639" cy="2909455"/>
+                  <wp:effectExtent l="0" t="0" r="1270" b="5715"/>
+                  <wp:docPr id="1772432438" name="Picture 1"/>
+                  <wp:cNvGraphicFramePr>
+                    <a:graphicFrameLocks xmlns:a="http://schemas.openxmlformats.org/drawingml/2006/main" noChangeAspect="1"/>
+                  </wp:cNvGraphicFramePr>
+                  <a:graphic xmlns:a="http://schemas.openxmlformats.org/drawingml/2006/main">
+                    <a:graphicData uri="http://schemas.openxmlformats.org/drawingml/2006/picture">
+                      <pic:pic xmlns:pic="http://schemas.openxmlformats.org/drawingml/2006/picture">
+                        <pic:nvPicPr>
+                          <pic:cNvPr id="1772432438" name=""/>
+                          <pic:cNvPicPr/>
+                        </pic:nvPicPr>
+                        <pic:blipFill>
+                          <a:blip r:embed="rId28"/>
+                          <a:stretch>
+                            <a:fillRect/>
+                          </a:stretch>
+                        </pic:blipFill>
+                        <pic:spPr>
+                          <a:xfrm>
+                            <a:off x="0" y="0"/>
+                            <a:ext cx="1372628" cy="2913678"/>
+                          </a:xfrm>
+                          <a:prstGeom prst="rect">
+                            <a:avLst/>
+                          </a:prstGeom>
+                        </pic:spPr>
+                      </pic:pic>
+                    </a:graphicData>
+                  </a:graphic>
+                </wp:inline>
+              </w:drawing>
+            </w:r>
+          </w:p>
+          <w:p/>
+          <w:p>
+            <w:r>
+              <w:t xml:space="preserve">Page loads a display </w:t>
+            </w:r>
+            <w:proofErr w:type="gramStart"/>
+            <w:r>
+              <w:t>similar to</w:t>
+            </w:r>
+            <w:proofErr w:type="gramEnd"/>
+            <w:r>
+              <w:t xml:space="preserve"> the one above</w:t>
+            </w:r>
+          </w:p>
+        </w:tc>
+        <w:tc>
+          <w:tcPr>
+            <w:tcW w:w="3035" w:type="dxa"/>
+          </w:tcPr>
+          <w:p>
+            <w:r>
+              <w:t>Tester name:</w:t>
+            </w:r>
+            <w:r>
+              <w:t xml:space="preserve"> Peter Vo</w:t>
+            </w:r>
+          </w:p>
+          <w:tbl>
+            <w:tblPr>
+              <w:tblStyle w:val="TableGrid"/>
+              <w:tblW w:w="0" w:type="auto"/>
+              <w:tblLook w:val="04A0" w:firstRow="1" w:lastRow="0" w:firstColumn="1" w:lastColumn="0" w:noHBand="0" w:noVBand="1"/>
+            </w:tblPr>
+            <w:tblGrid>
+              <w:gridCol w:w="429"/>
+              <w:gridCol w:w="2385"/>
+            </w:tblGrid>
+            <w:tr>
+              <w:tc>
+                <w:tcPr>
+                  <w:tcW w:w="470" w:type="dxa"/>
+                  <w:tcBorders>
+                    <w:right w:val="single" w:sz="4" w:space="0" w:color="auto"/>
+                  </w:tcBorders>
+                </w:tcPr>
+                <w:p>
+                  <w:r>
+                    <w:t>X</w:t>
+                  </w:r>
+                </w:p>
+              </w:tc>
+              <w:tc>
+                <w:tcPr>
+                  <w:tcW w:w="3361" w:type="dxa"/>
+                  <w:tcBorders>
+                    <w:top w:val="nil"/>
+                    <w:left w:val="single" w:sz="4" w:space="0" w:color="auto"/>
+                    <w:bottom w:val="nil"/>
+                    <w:right w:val="nil"/>
+                  </w:tcBorders>
+                </w:tcPr>
+                <w:p>
+                  <w:r>
+                    <w:t>PASS</w:t>
+                  </w:r>
+                </w:p>
+              </w:tc>
+            </w:tr>
+            <w:tr>
+              <w:tc>
+                <w:tcPr>
+                  <w:tcW w:w="470" w:type="dxa"/>
+                  <w:tcBorders>
+                    <w:right w:val="single" w:sz="4" w:space="0" w:color="auto"/>
+                  </w:tcBorders>
+                </w:tcPr>
+                <w:p/>
+              </w:tc>
+              <w:tc>
+                <w:tcPr>
+                  <w:tcW w:w="3361" w:type="dxa"/>
+                  <w:tcBorders>
+                    <w:top w:val="nil"/>
+                    <w:left w:val="single" w:sz="4" w:space="0" w:color="auto"/>
+                    <w:bottom w:val="nil"/>
+                    <w:right w:val="nil"/>
+                  </w:tcBorders>
+                </w:tcPr>
+                <w:p>
+                  <w:r>
+                    <w:t>FAIL</w:t>
+                  </w:r>
+                </w:p>
+              </w:tc>
+            </w:tr>
+          </w:tbl>
+          <w:p>
+            <w:r>
+              <w:t>Observations:</w:t>
+            </w:r>
+          </w:p>
+          <w:p>
+            <w:r>
+              <w:t>Entry adds in properly</w:t>
+            </w:r>
+          </w:p>
+        </w:tc>
+      </w:tr>
+      <w:tr>
+        <w:tc>
+          <w:tcPr>
+            <w:tcW w:w="674" w:type="dxa"/>
+          </w:tcPr>
+          <w:p>
+            <w:r>
+              <w:t>17</w:t>
+            </w:r>
+          </w:p>
+        </w:tc>
+        <w:tc>
+          <w:tcPr>
+            <w:tcW w:w="1423" w:type="dxa"/>
+          </w:tcPr>
+          <w:p>
+            <w:r>
+              <w:t>Entries removed properly</w:t>
+            </w:r>
+          </w:p>
+        </w:tc>
+        <w:tc>
+          <w:tcPr>
+            <w:tcW w:w="3702" w:type="dxa"/>
+          </w:tcPr>
+          <w:p>
+            <w:r>
+              <w:t>User needs to click on the minus button on the entry</w:t>
+            </w:r>
+          </w:p>
+        </w:tc>
+        <w:tc>
+          <w:tcPr>
+            <w:tcW w:w="5556" w:type="dxa"/>
+          </w:tcPr>
+          <w:p>
+            <w:r>
+              <w:rPr>
+                <w:noProof/>
+              </w:rPr>
+              <w:drawing>
+                <wp:inline distT="0" distB="0" distL="0" distR="0" wp14:anchorId="4BCCA22B" wp14:editId="674BB3E3">
+                  <wp:extent cx="1459442" cy="2558473"/>
+                  <wp:effectExtent l="0" t="0" r="7620" b="0"/>
+                  <wp:docPr id="1758864316" name="Picture 1"/>
+                  <wp:cNvGraphicFramePr>
+                    <a:graphicFrameLocks xmlns:a="http://schemas.openxmlformats.org/drawingml/2006/main" noChangeAspect="1"/>
+                  </wp:cNvGraphicFramePr>
+                  <a:graphic xmlns:a="http://schemas.openxmlformats.org/drawingml/2006/main">
+                    <a:graphicData uri="http://schemas.openxmlformats.org/drawingml/2006/picture">
+                      <pic:pic xmlns:pic="http://schemas.openxmlformats.org/drawingml/2006/picture">
+                        <pic:nvPicPr>
+                          <pic:cNvPr id="1758864316" name=""/>
+                          <pic:cNvPicPr/>
+                        </pic:nvPicPr>
+                        <pic:blipFill>
+                          <a:blip r:embed="rId29"/>
+                          <a:stretch>
+                            <a:fillRect/>
+                          </a:stretch>
+                        </pic:blipFill>
+                        <pic:spPr>
+                          <a:xfrm>
+                            <a:off x="0" y="0"/>
+                            <a:ext cx="1463959" cy="2566391"/>
+                          </a:xfrm>
+                          <a:prstGeom prst="rect">
+                            <a:avLst/>
+                          </a:prstGeom>
+                        </pic:spPr>
+                      </pic:pic>
+                    </a:graphicData>
+                  </a:graphic>
+                </wp:inline>
+              </w:drawing>
+            </w:r>
+          </w:p>
+          <w:p/>
+          <w:p>
+            <w:pPr>
+              <w:rPr>
+                <w:noProof/>
+              </w:rPr>
+            </w:pPr>
+            <w:r>
+              <w:t>Entry should be removed</w:t>
+            </w:r>
+          </w:p>
+        </w:tc>
+        <w:tc>
+          <w:tcPr>
+            <w:tcW w:w="3035" w:type="dxa"/>
+          </w:tcPr>
+          <w:p>
+            <w:r>
+              <w:t>Tester name:</w:t>
+            </w:r>
+            <w:r>
+              <w:t xml:space="preserve"> Peter Vo</w:t>
+            </w:r>
+          </w:p>
+          <w:tbl>
+            <w:tblPr>
+              <w:tblStyle w:val="TableGrid"/>
+              <w:tblW w:w="0" w:type="auto"/>
+              <w:tblLook w:val="04A0" w:firstRow="1" w:lastRow="0" w:firstColumn="1" w:lastColumn="0" w:noHBand="0" w:noVBand="1"/>
+            </w:tblPr>
+            <w:tblGrid>
+              <w:gridCol w:w="429"/>
+              <w:gridCol w:w="2385"/>
+            </w:tblGrid>
+            <w:tr>
+              <w:tc>
+                <w:tcPr>
+                  <w:tcW w:w="470" w:type="dxa"/>
+                  <w:tcBorders>
+                    <w:right w:val="single" w:sz="4" w:space="0" w:color="auto"/>
+                  </w:tcBorders>
+                </w:tcPr>
+                <w:p>
+                  <w:r>
+                    <w:t>X</w:t>
+                  </w:r>
+                </w:p>
+              </w:tc>
+              <w:tc>
+                <w:tcPr>
+                  <w:tcW w:w="3361" w:type="dxa"/>
+                  <w:tcBorders>
+                    <w:top w:val="nil"/>
+                    <w:left w:val="single" w:sz="4" w:space="0" w:color="auto"/>
+                    <w:bottom w:val="nil"/>
+                    <w:right w:val="nil"/>
+                  </w:tcBorders>
+                </w:tcPr>
+                <w:p>
+                  <w:r>
+                    <w:t>PASS</w:t>
+                  </w:r>
+                </w:p>
+              </w:tc>
+            </w:tr>
+            <w:tr>
+              <w:tc>
+                <w:tcPr>
+                  <w:tcW w:w="470" w:type="dxa"/>
+                  <w:tcBorders>
+                    <w:right w:val="single" w:sz="4" w:space="0" w:color="auto"/>
+                  </w:tcBorders>
+                </w:tcPr>
+                <w:p/>
+              </w:tc>
+              <w:tc>
+                <w:tcPr>
+                  <w:tcW w:w="3361" w:type="dxa"/>
+                  <w:tcBorders>
+                    <w:top w:val="nil"/>
+                    <w:left w:val="single" w:sz="4" w:space="0" w:color="auto"/>
+                    <w:bottom w:val="nil"/>
+                    <w:right w:val="nil"/>
+                  </w:tcBorders>
+                </w:tcPr>
+                <w:p>
+                  <w:r>
+                    <w:t>FAIL</w:t>
+                  </w:r>
+                </w:p>
+              </w:tc>
+            </w:tr>
+          </w:tbl>
+          <w:p>
+            <w:r>
+              <w:t>Observations:</w:t>
+            </w:r>
+          </w:p>
+          <w:p>
+            <w:r>
+              <w:t>Entry removed properly</w:t>
+            </w:r>
+          </w:p>
+        </w:tc>
+      </w:tr>
+      <w:tr>
+        <w:tc>
+          <w:tcPr>
+            <w:tcW w:w="674" w:type="dxa"/>
+          </w:tcPr>
+          <w:p>
+            <w:r>
+              <w:lastRenderedPageBreak/>
+              <w:t>18</w:t>
+            </w:r>
+          </w:p>
+        </w:tc>
+        <w:tc>
+          <w:tcPr>
+            <w:tcW w:w="1423" w:type="dxa"/>
+          </w:tcPr>
+          <w:p>
+            <w:r>
+              <w:t>Home button works properly</w:t>
+            </w:r>
+          </w:p>
+        </w:tc>
+        <w:tc>
+          <w:tcPr>
+            <w:tcW w:w="3702" w:type="dxa"/>
+          </w:tcPr>
+          <w:p>
+            <w:r>
+              <w:t>User needs to click on the home button</w:t>
+            </w:r>
+          </w:p>
+        </w:tc>
+        <w:tc>
+          <w:tcPr>
+            <w:tcW w:w="5556" w:type="dxa"/>
+          </w:tcPr>
+          <w:p>
+            <w:r>
+              <w:drawing>
+                <wp:inline distT="0" distB="0" distL="0" distR="0" wp14:anchorId="17C37770" wp14:editId="40C9C447">
+                  <wp:extent cx="1282912" cy="2299855"/>
+                  <wp:effectExtent l="0" t="0" r="0" b="5715"/>
+                  <wp:docPr id="1297166003" name="Picture 1"/>
+                  <wp:cNvGraphicFramePr>
+                    <a:graphicFrameLocks xmlns:a="http://schemas.openxmlformats.org/drawingml/2006/main" noChangeAspect="1"/>
+                  </wp:cNvGraphicFramePr>
+                  <a:graphic xmlns:a="http://schemas.openxmlformats.org/drawingml/2006/main">
+                    <a:graphicData uri="http://schemas.openxmlformats.org/drawingml/2006/picture">
+                      <pic:pic xmlns:pic="http://schemas.openxmlformats.org/drawingml/2006/picture">
+                        <pic:nvPicPr>
+                          <pic:cNvPr id="1257348901" name=""/>
+                          <pic:cNvPicPr/>
+                        </pic:nvPicPr>
+                        <pic:blipFill>
+                          <a:blip r:embed="rId24"/>
+                          <a:stretch>
+                            <a:fillRect/>
+                          </a:stretch>
+                        </pic:blipFill>
+                        <pic:spPr>
+                          <a:xfrm>
+                            <a:off x="0" y="0"/>
+                            <a:ext cx="1286015" cy="2305417"/>
+                          </a:xfrm>
+                          <a:prstGeom prst="rect">
+                            <a:avLst/>
+                          </a:prstGeom>
+                        </pic:spPr>
+                      </pic:pic>
+                    </a:graphicData>
+                  </a:graphic>
+                </wp:inline>
+              </w:drawing>
+            </w:r>
+          </w:p>
+          <w:p/>
+          <w:p>
+            <w:pPr>
+              <w:rPr>
+                <w:noProof/>
+              </w:rPr>
+            </w:pPr>
             <w:r>
               <w:t>Should take you back to the home screen</w:t>
             </w:r>

</xml_diff>

<commit_message>
removed the uat document for the previous sprints and re added the one for this sprint as i've made some changes
</commit_message>
<xml_diff>
--- a/UAT_TestPlan Templatev2 RepTracker Sprint 0.06.docx
+++ b/UAT_TestPlan Templatev2 RepTracker Sprint 0.06.docx
@@ -1106,6 +1106,30 @@
         </w:drawing>
       </w:r>
     </w:p>
+    <w:p>
+      <w:pPr>
+        <w:rPr>
+          <w:color w:val="FF0000"/>
+        </w:rPr>
+      </w:pPr>
+      <w:bookmarkStart w:id="3" w:name="_Hlk160131232"/>
+      <w:r>
+        <w:rPr>
+          <w:color w:val="FF0000"/>
+        </w:rPr>
+        <w:t xml:space="preserve">Story board is missing the user documentation </w:t>
+      </w:r>
+      <w:proofErr w:type="gramStart"/>
+      <w:r>
+        <w:rPr>
+          <w:color w:val="FF0000"/>
+        </w:rPr>
+        <w:t>page</w:t>
+      </w:r>
+      <w:proofErr w:type="gramEnd"/>
+    </w:p>
+    <w:bookmarkEnd w:id="3"/>
+    <w:p/>
     <w:p/>
     <w:p>
       <w:r>
@@ -1207,6 +1231,25 @@
       <w:r>
         <w:t>(second half)</w:t>
       </w:r>
+      <w:r>
+        <w:t xml:space="preserve"> </w:t>
+      </w:r>
+      <w:bookmarkStart w:id="4" w:name="_Hlk160131365"/>
+      <w:r>
+        <w:rPr>
+          <w:color w:val="FF0000"/>
+        </w:rPr>
+        <w:t xml:space="preserve">This storyboard is missing the user documentation </w:t>
+      </w:r>
+      <w:proofErr w:type="gramStart"/>
+      <w:r>
+        <w:rPr>
+          <w:color w:val="FF0000"/>
+        </w:rPr>
+        <w:t>page</w:t>
+      </w:r>
+      <w:bookmarkEnd w:id="4"/>
+      <w:proofErr w:type="gramEnd"/>
     </w:p>
     <w:p/>
     <w:p>
@@ -1347,6 +1390,29 @@
         </w:drawing>
       </w:r>
     </w:p>
+    <w:p>
+      <w:pPr>
+        <w:rPr>
+          <w:color w:val="FF0000"/>
+        </w:rPr>
+      </w:pPr>
+      <w:bookmarkStart w:id="5" w:name="_Hlk160131186"/>
+      <w:r>
+        <w:rPr>
+          <w:color w:val="FF0000"/>
+        </w:rPr>
+        <w:t xml:space="preserve">Data flow is missing user documentation </w:t>
+      </w:r>
+      <w:proofErr w:type="gramStart"/>
+      <w:r>
+        <w:rPr>
+          <w:color w:val="FF0000"/>
+        </w:rPr>
+        <w:t>page</w:t>
+      </w:r>
+      <w:bookmarkEnd w:id="5"/>
+      <w:proofErr w:type="gramEnd"/>
+    </w:p>
     <w:p/>
     <w:p>
       <w:r>
@@ -1395,153 +1461,33 @@
         </w:drawing>
       </w:r>
     </w:p>
+    <w:p>
+      <w:pPr>
+        <w:rPr>
+          <w:color w:val="FF0000"/>
+        </w:rPr>
+      </w:pPr>
+      <w:bookmarkStart w:id="6" w:name="_Hlk160131176"/>
+      <w:r>
+        <w:rPr>
+          <w:color w:val="FF0000"/>
+        </w:rPr>
+        <w:t xml:space="preserve">Flowchart is missing user documentation </w:t>
+      </w:r>
+      <w:proofErr w:type="gramStart"/>
+      <w:r>
+        <w:rPr>
+          <w:color w:val="FF0000"/>
+        </w:rPr>
+        <w:t>page</w:t>
+      </w:r>
+      <w:proofErr w:type="gramEnd"/>
+    </w:p>
+    <w:bookmarkEnd w:id="6"/>
     <w:p/>
     <w:p/>
-    <w:p>
-      <w:r>
-        <w:rPr>
-          <w:noProof/>
-        </w:rPr>
-        <w:lastRenderedPageBreak/>
-        <mc:AlternateContent>
-          <mc:Choice Requires="wps">
-            <w:drawing>
-              <wp:anchor distT="0" distB="0" distL="114300" distR="114300" simplePos="0" relativeHeight="251663360" behindDoc="0" locked="0" layoutInCell="1" allowOverlap="1" wp14:anchorId="20C317A5" wp14:editId="62DC080C">
-                <wp:simplePos x="0" y="0"/>
-                <wp:positionH relativeFrom="column">
-                  <wp:posOffset>209550</wp:posOffset>
-                </wp:positionH>
-                <wp:positionV relativeFrom="paragraph">
-                  <wp:posOffset>42545</wp:posOffset>
-                </wp:positionV>
-                <wp:extent cx="5821680" cy="468630"/>
-                <wp:effectExtent l="57150" t="19050" r="83820" b="102870"/>
-                <wp:wrapNone/>
-                <wp:docPr id="3" name="Rectangle 3"/>
-                <wp:cNvGraphicFramePr/>
-                <a:graphic xmlns:a="http://schemas.openxmlformats.org/drawingml/2006/main">
-                  <a:graphicData uri="http://schemas.microsoft.com/office/word/2010/wordprocessingShape">
-                    <wps:wsp>
-                      <wps:cNvSpPr/>
-                      <wps:spPr>
-                        <a:xfrm>
-                          <a:off x="0" y="0"/>
-                          <a:ext cx="5821680" cy="468630"/>
-                        </a:xfrm>
-                        <a:prstGeom prst="rect">
-                          <a:avLst/>
-                        </a:prstGeom>
-                        <a:solidFill>
-                          <a:schemeClr val="bg1">
-                            <a:lumMod val="85000"/>
-                          </a:schemeClr>
-                        </a:solidFill>
-                      </wps:spPr>
-                      <wps:style>
-                        <a:lnRef idx="1">
-                          <a:schemeClr val="accent1"/>
-                        </a:lnRef>
-                        <a:fillRef idx="3">
-                          <a:schemeClr val="accent1"/>
-                        </a:fillRef>
-                        <a:effectRef idx="2">
-                          <a:schemeClr val="accent1"/>
-                        </a:effectRef>
-                        <a:fontRef idx="minor">
-                          <a:schemeClr val="lt1"/>
-                        </a:fontRef>
-                      </wps:style>
-                      <wps:txbx>
-                        <w:txbxContent>
-                          <w:p>
-                            <w:pPr>
-                              <w:rPr>
-                                <w:i/>
-                                <w:iCs/>
-                                <w:color w:val="000000" w:themeColor="text1"/>
-                                <w:u w:val="single"/>
-                              </w:rPr>
-                            </w:pPr>
-                            <w:r>
-                              <w:rPr>
-                                <w:i/>
-                                <w:iCs/>
-                                <w:color w:val="000000" w:themeColor="text1"/>
-                                <w:u w:val="single"/>
-                              </w:rPr>
-                              <w:t>Example:</w:t>
-                            </w:r>
-                          </w:p>
-                          <w:p>
-                            <w:r>
-                              <w:rPr>
-                                <w:i/>
-                                <w:iCs/>
-                                <w:color w:val="000000" w:themeColor="text1"/>
-                              </w:rPr>
-                              <w:t>Storyboards, wireframes, flowcharts, schematics, pictorials, mood-boards, etc.</w:t>
-                            </w:r>
-                          </w:p>
-                        </w:txbxContent>
-                      </wps:txbx>
-                      <wps:bodyPr rot="0" spcFirstLastPara="0" vertOverflow="overflow" horzOverflow="overflow" vert="horz" wrap="square" lIns="91440" tIns="45720" rIns="91440" bIns="45720" numCol="1" spcCol="0" rtlCol="0" fromWordArt="0" anchor="ctr" anchorCtr="0" forceAA="0" compatLnSpc="1">
-                        <a:prstTxWarp prst="textNoShape">
-                          <a:avLst/>
-                        </a:prstTxWarp>
-                        <a:noAutofit/>
-                      </wps:bodyPr>
-                    </wps:wsp>
-                  </a:graphicData>
-                </a:graphic>
-                <wp14:sizeRelV relativeFrom="margin">
-                  <wp14:pctHeight>0</wp14:pctHeight>
-                </wp14:sizeRelV>
-              </wp:anchor>
-            </w:drawing>
-          </mc:Choice>
-          <mc:Fallback>
-            <w:pict>
-              <v:rect w14:anchorId="20C317A5" id="Rectangle 3" o:spid="_x0000_s1026" style="position:absolute;margin-left:16.5pt;margin-top:3.35pt;width:458.4pt;height:36.9pt;z-index:251663360;visibility:visible;mso-wrap-style:square;mso-height-percent:0;mso-wrap-distance-left:9pt;mso-wrap-distance-top:0;mso-wrap-distance-right:9pt;mso-wrap-distance-bottom:0;mso-position-horizontal:absolute;mso-position-horizontal-relative:text;mso-position-vertical:absolute;mso-position-vertical-relative:text;mso-height-percent:0;mso-height-relative:margin;v-text-anchor:middle" o:gfxdata="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" fillcolor="#d8d8d8 [2732]" strokecolor="#4579b8 [3044]">
-                <v:shadow on="t" color="black" opacity="22937f" origin=",.5" offset="0,.63889mm"/>
-                <v:textbox>
-                  <w:txbxContent>
-                    <w:p>
-                      <w:pPr>
-                        <w:rPr>
-                          <w:i/>
-                          <w:iCs/>
-                          <w:color w:val="000000" w:themeColor="text1"/>
-                          <w:u w:val="single"/>
-                        </w:rPr>
-                      </w:pPr>
-                      <w:r>
-                        <w:rPr>
-                          <w:i/>
-                          <w:iCs/>
-                          <w:color w:val="000000" w:themeColor="text1"/>
-                          <w:u w:val="single"/>
-                        </w:rPr>
-                        <w:t>Example:</w:t>
-                      </w:r>
-                    </w:p>
-                    <w:p>
-                      <w:r>
-                        <w:rPr>
-                          <w:i/>
-                          <w:iCs/>
-                          <w:color w:val="000000" w:themeColor="text1"/>
-                        </w:rPr>
-                        <w:t>Storyboards, wireframes, flowcharts, schematics, pictorials, mood-boards, etc.</w:t>
-                      </w:r>
-                    </w:p>
-                  </w:txbxContent>
-                </v:textbox>
-              </v:rect>
-            </w:pict>
-          </mc:Fallback>
-        </mc:AlternateContent>
-      </w:r>
-    </w:p>
+    <w:p/>
+    <w:p/>
     <w:p/>
     <w:p/>
     <w:p/>
@@ -1556,11 +1502,11 @@
           <w:numId w:val="8"/>
         </w:numPr>
       </w:pPr>
-      <w:bookmarkStart w:id="3" w:name="_Toc139546478"/>
+      <w:bookmarkStart w:id="7" w:name="_Toc139546478"/>
       <w:r>
         <w:t>Testing team</w:t>
       </w:r>
-      <w:bookmarkEnd w:id="3"/>
+      <w:bookmarkEnd w:id="7"/>
     </w:p>
     <w:p>
       <w:r>
@@ -1943,7 +1889,7 @@
           <w:szCs w:val="40"/>
         </w:rPr>
       </w:pPr>
-      <w:bookmarkStart w:id="4" w:name="_Toc139546479"/>
+      <w:bookmarkStart w:id="8" w:name="_Toc139546479"/>
       <w:r>
         <w:br w:type="page"/>
       </w:r>
@@ -1961,7 +1907,7 @@
         <w:lastRenderedPageBreak/>
         <w:t>Environmental requirements</w:t>
       </w:r>
-      <w:bookmarkEnd w:id="4"/>
+      <w:bookmarkEnd w:id="8"/>
     </w:p>
     <w:p>
       <w:pPr>
@@ -1972,11 +1918,11 @@
         </w:numPr>
         <w:spacing w:before="0"/>
       </w:pPr>
-      <w:bookmarkStart w:id="5" w:name="_Toc139546480"/>
+      <w:bookmarkStart w:id="9" w:name="_Toc139546480"/>
       <w:r>
         <w:t>Hardware requirements</w:t>
       </w:r>
-      <w:bookmarkEnd w:id="5"/>
+      <w:bookmarkEnd w:id="9"/>
     </w:p>
     <w:p>
       <w:r>
@@ -2003,11 +1949,11 @@
         </w:numPr>
         <w:spacing w:before="0"/>
       </w:pPr>
-      <w:bookmarkStart w:id="6" w:name="_Toc139546481"/>
+      <w:bookmarkStart w:id="10" w:name="_Toc139546481"/>
       <w:r>
         <w:t>Software requirements</w:t>
       </w:r>
-      <w:bookmarkEnd w:id="6"/>
+      <w:bookmarkEnd w:id="10"/>
     </w:p>
     <w:p>
       <w:r>
@@ -2076,12 +2022,12 @@
           <w:numId w:val="8"/>
         </w:numPr>
       </w:pPr>
-      <w:bookmarkStart w:id="7" w:name="_Toc139546482"/>
+      <w:bookmarkStart w:id="11" w:name="_Toc139546482"/>
       <w:r>
         <w:lastRenderedPageBreak/>
         <w:t>Test Scripts</w:t>
       </w:r>
-      <w:bookmarkEnd w:id="7"/>
+      <w:bookmarkEnd w:id="11"/>
     </w:p>
     <w:p>
       <w:r>
@@ -3910,13 +3856,7 @@
               </w:r>
             </w:hyperlink>
             <w:r>
-              <w:t xml:space="preserve"> which is accessible through GitHub (on </w:t>
-            </w:r>
-            <w:r>
-              <w:t>smartphone</w:t>
-            </w:r>
-            <w:r>
-              <w:t>)</w:t>
+              <w:t xml:space="preserve"> which is accessible through GitHub (on smartphone)</w:t>
             </w:r>
           </w:p>
         </w:tc>
@@ -3926,6 +3866,9 @@
           </w:tcPr>
           <w:p>
             <w:r>
+              <w:rPr>
+                <w:noProof/>
+              </w:rPr>
               <w:drawing>
                 <wp:inline distT="0" distB="0" distL="0" distR="0" wp14:anchorId="6823EE5E" wp14:editId="37347FA8">
                   <wp:extent cx="1282912" cy="2299855"/>
@@ -4679,6 +4622,9 @@
           </w:tcPr>
           <w:p>
             <w:r>
+              <w:rPr>
+                <w:noProof/>
+              </w:rPr>
               <w:drawing>
                 <wp:inline distT="0" distB="0" distL="0" distR="0" wp14:anchorId="355B9452" wp14:editId="1555CBAF">
                   <wp:extent cx="1282912" cy="2299855"/>
@@ -4858,6 +4804,9 @@
           </w:tcPr>
           <w:p>
             <w:r>
+              <w:rPr>
+                <w:noProof/>
+              </w:rPr>
               <w:drawing>
                 <wp:inline distT="0" distB="0" distL="0" distR="0" wp14:anchorId="75755047" wp14:editId="576F3074">
                   <wp:extent cx="1251230" cy="2475345"/>
@@ -5412,6 +5361,9 @@
           </w:tcPr>
           <w:p>
             <w:r>
+              <w:rPr>
+                <w:noProof/>
+              </w:rPr>
               <w:drawing>
                 <wp:inline distT="0" distB="0" distL="0" distR="0" wp14:anchorId="17C37770" wp14:editId="40C9C447">
                   <wp:extent cx="1282912" cy="2299855"/>

</xml_diff>